<commit_message>
Updated java interview prep file
</commit_message>
<xml_diff>
--- a/Java Interview Prep.docx
+++ b/Java Interview Prep.docx
@@ -3,23 +3,7 @@
 <w:document xmlns:wpc="http://schemas.microsoft.com/office/word/2010/wordprocessingCanvas" xmlns:cx="http://schemas.microsoft.com/office/drawing/2014/chartex" xmlns:cx1="http://schemas.microsoft.com/office/drawing/2015/9/8/chartex" xmlns:cx2="http://schemas.microsoft.com/office/drawing/2015/10/21/chartex" xmlns:cx3="http://schemas.microsoft.com/office/drawing/2016/5/9/chartex" xmlns:cx4="http://schemas.microsoft.com/office/drawing/2016/5/10/chartex" xmlns:cx5="http://schemas.microsoft.com/office/drawing/2016/5/11/chartex" xmlns:cx6="http://schemas.microsoft.com/office/drawing/2016/5/12/chartex" xmlns:cx7="http://schemas.microsoft.com/office/drawing/2016/5/13/chartex" xmlns:cx8="http://schemas.microsoft.com/office/drawing/2016/5/14/chartex" xmlns:mc="http://schemas.openxmlformats.org/markup-compatibility/2006" xmlns:aink="http://schemas.microsoft.com/office/drawing/2016/ink" xmlns:am3d="http://schemas.microsoft.com/office/drawing/2017/model3d" xmlns:o="urn:schemas-microsoft-com:office:office" xmlns:oel="http://schemas.microsoft.com/office/2019/extlst" xmlns:r="http://schemas.openxmlformats.org/officeDocument/2006/relationships" xmlns:m="http://schemas.openxmlformats.org/officeDocument/2006/math" xmlns:v="urn:schemas-microsoft-com:vml" xmlns:wp14="http://schemas.microsoft.com/office/word/2010/wordprocessingDrawing" xmlns:wp="http://schemas.openxmlformats.org/drawingml/2006/wordprocessingDrawing" xmlns:w10="urn:schemas-microsoft-com:office:word" xmlns:w="http://schemas.openxmlformats.org/wordprocessingml/2006/main" xmlns:w14="http://schemas.microsoft.com/office/word/2010/wordml" xmlns:w15="http://schemas.microsoft.com/office/word/2012/wordml" xmlns:w16cex="http://schemas.microsoft.com/office/word/2018/wordml/cex" xmlns:w16cid="http://schemas.microsoft.com/office/word/2016/wordml/cid" xmlns:w16="http://schemas.microsoft.com/office/word/2018/wordml" xmlns:w16du="http://schemas.microsoft.com/office/word/2023/wordml/word16du" xmlns:w16sdtdh="http://schemas.microsoft.com/office/word/2020/wordml/sdtdatahash" xmlns:w16se="http://schemas.microsoft.com/office/word/2015/wordml/symex" xmlns:wpg="http://schemas.microsoft.com/office/word/2010/wordprocessingGroup" xmlns:wpi="http://schemas.microsoft.com/office/word/2010/wordprocessingInk" xmlns:wne="http://schemas.microsoft.com/office/word/2006/wordml" xmlns:wps="http://schemas.microsoft.com/office/word/2010/wordprocessingShape" mc:Ignorable="w14 w15 w16se w16cid w16 w16cex w16sdtdh w16du wp14">
   <w:body>
     <w:p>
-      <w:pPr>
-        <w:rPr>
-          <w:b/>
-          <w:bCs/>
-          <w:sz w:val="24"/>
-          <w:szCs w:val="24"/>
-          <w:u w:val="single"/>
-        </w:rPr>
-      </w:pPr>
-      <w:r>
-        <w:rPr>
-          <w:b/>
-          <w:bCs/>
-          <w:sz w:val="24"/>
-          <w:szCs w:val="24"/>
-          <w:u w:val="single"/>
-        </w:rPr>
+      <w:r>
         <w:t>Reference Posts:</w:t>
       </w:r>
     </w:p>
@@ -35,7 +19,7 @@
           <w:szCs w:val="24"/>
         </w:rPr>
       </w:pPr>
-      <w:hyperlink r:id="rId5" w:history="1">
+      <w:hyperlink r:id="rId6" w:history="1">
         <w:r>
           <w:rPr>
             <w:rStyle w:val="Hyperlink"/>
@@ -74,12 +58,21 @@
           <w:szCs w:val="24"/>
         </w:rPr>
       </w:pPr>
-      <w:r>
-        <w:rPr>
-          <w:sz w:val="24"/>
-          <w:szCs w:val="24"/>
-        </w:rPr>
-        <w:t>ArrayList vs LinkedList</w:t>
+      <w:proofErr w:type="spellStart"/>
+      <w:r>
+        <w:rPr>
+          <w:sz w:val="24"/>
+          <w:szCs w:val="24"/>
+        </w:rPr>
+        <w:t>ArrayList</w:t>
+      </w:r>
+      <w:proofErr w:type="spellEnd"/>
+      <w:r>
+        <w:rPr>
+          <w:sz w:val="24"/>
+          <w:szCs w:val="24"/>
+        </w:rPr>
+        <w:t xml:space="preserve"> vs LinkedList</w:t>
       </w:r>
     </w:p>
     <w:p>
@@ -114,12 +107,21 @@
           <w:szCs w:val="24"/>
         </w:rPr>
       </w:pPr>
-      <w:r>
-        <w:rPr>
-          <w:sz w:val="24"/>
-          <w:szCs w:val="24"/>
-        </w:rPr>
-        <w:t>ArrayList implements</w:t>
+      <w:proofErr w:type="spellStart"/>
+      <w:r>
+        <w:rPr>
+          <w:sz w:val="24"/>
+          <w:szCs w:val="24"/>
+        </w:rPr>
+        <w:t>ArrayList</w:t>
+      </w:r>
+      <w:proofErr w:type="spellEnd"/>
+      <w:r>
+        <w:rPr>
+          <w:sz w:val="24"/>
+          <w:szCs w:val="24"/>
+        </w:rPr>
+        <w:t xml:space="preserve"> implements</w:t>
       </w:r>
     </w:p>
     <w:p>
@@ -368,8 +370,505 @@
           <w:sz w:val="24"/>
           <w:szCs w:val="24"/>
         </w:rPr>
-        <w:t>Asdf</w:t>
-      </w:r>
+        <w:t xml:space="preserve">HashMap vs </w:t>
+      </w:r>
+      <w:proofErr w:type="spellStart"/>
+      <w:r>
+        <w:rPr>
+          <w:sz w:val="24"/>
+          <w:szCs w:val="24"/>
+        </w:rPr>
+        <w:t>HashTable</w:t>
+      </w:r>
+      <w:proofErr w:type="spellEnd"/>
+    </w:p>
+    <w:tbl>
+      <w:tblPr>
+        <w:tblW w:w="12360" w:type="dxa"/>
+        <w:shd w:val="clear" w:color="auto" w:fill="FFFFFF" w:themeFill="background1"/>
+        <w:tblCellMar>
+          <w:top w:w="15" w:type="dxa"/>
+          <w:left w:w="15" w:type="dxa"/>
+          <w:bottom w:w="15" w:type="dxa"/>
+          <w:right w:w="15" w:type="dxa"/>
+        </w:tblCellMar>
+        <w:tblLook w:val="04A0" w:firstRow="1" w:lastRow="0" w:firstColumn="1" w:lastColumn="0" w:noHBand="0" w:noVBand="1"/>
+      </w:tblPr>
+      <w:tblGrid>
+        <w:gridCol w:w="36"/>
+        <w:gridCol w:w="7250"/>
+        <w:gridCol w:w="5074"/>
+      </w:tblGrid>
+      <w:tr>
+        <w:trPr>
+          <w:tblHeader/>
+        </w:trPr>
+        <w:tc>
+          <w:tcPr>
+            <w:tcW w:w="0" w:type="auto"/>
+            <w:shd w:val="clear" w:color="auto" w:fill="FFFFFF" w:themeFill="background1"/>
+            <w:vAlign w:val="center"/>
+            <w:hideMark/>
+          </w:tcPr>
+          <w:p>
+            <w:pPr>
+              <w:ind w:left="720"/>
+              <w:rPr>
+                <w:b/>
+                <w:bCs/>
+                <w:sz w:val="24"/>
+                <w:szCs w:val="24"/>
+              </w:rPr>
+            </w:pPr>
+          </w:p>
+        </w:tc>
+        <w:tc>
+          <w:tcPr>
+            <w:tcW w:w="0" w:type="auto"/>
+            <w:shd w:val="clear" w:color="auto" w:fill="FFFFFF" w:themeFill="background1"/>
+            <w:vAlign w:val="center"/>
+            <w:hideMark/>
+          </w:tcPr>
+          <w:p>
+            <w:pPr>
+              <w:ind w:left="720"/>
+              <w:rPr>
+                <w:b/>
+                <w:bCs/>
+                <w:sz w:val="24"/>
+                <w:szCs w:val="24"/>
+              </w:rPr>
+            </w:pPr>
+            <w:r>
+              <w:rPr>
+                <w:b/>
+                <w:bCs/>
+                <w:sz w:val="24"/>
+                <w:szCs w:val="24"/>
+              </w:rPr>
+              <w:t>HashMap</w:t>
+            </w:r>
+          </w:p>
+        </w:tc>
+        <w:tc>
+          <w:tcPr>
+            <w:tcW w:w="0" w:type="auto"/>
+            <w:shd w:val="clear" w:color="auto" w:fill="FFFFFF" w:themeFill="background1"/>
+            <w:vAlign w:val="center"/>
+            <w:hideMark/>
+          </w:tcPr>
+          <w:p>
+            <w:pPr>
+              <w:ind w:left="720"/>
+              <w:rPr>
+                <w:b/>
+                <w:bCs/>
+                <w:sz w:val="24"/>
+                <w:szCs w:val="24"/>
+              </w:rPr>
+            </w:pPr>
+            <w:proofErr w:type="spellStart"/>
+            <w:r>
+              <w:rPr>
+                <w:b/>
+                <w:bCs/>
+                <w:sz w:val="24"/>
+                <w:szCs w:val="24"/>
+              </w:rPr>
+              <w:t>HashTable</w:t>
+            </w:r>
+            <w:proofErr w:type="spellEnd"/>
+          </w:p>
+        </w:tc>
+      </w:tr>
+      <w:tr>
+        <w:tc>
+          <w:tcPr>
+            <w:tcW w:w="0" w:type="auto"/>
+            <w:shd w:val="clear" w:color="auto" w:fill="FFFFFF" w:themeFill="background1"/>
+            <w:vAlign w:val="center"/>
+            <w:hideMark/>
+          </w:tcPr>
+          <w:p>
+            <w:pPr>
+              <w:ind w:left="720"/>
+              <w:rPr>
+                <w:sz w:val="24"/>
+                <w:szCs w:val="24"/>
+              </w:rPr>
+            </w:pPr>
+          </w:p>
+        </w:tc>
+        <w:tc>
+          <w:tcPr>
+            <w:tcW w:w="0" w:type="auto"/>
+            <w:shd w:val="clear" w:color="auto" w:fill="FFFFFF" w:themeFill="background1"/>
+            <w:vAlign w:val="center"/>
+            <w:hideMark/>
+          </w:tcPr>
+          <w:p>
+            <w:pPr>
+              <w:ind w:left="720"/>
+              <w:rPr>
+                <w:sz w:val="24"/>
+                <w:szCs w:val="24"/>
+              </w:rPr>
+            </w:pPr>
+            <w:r>
+              <w:rPr>
+                <w:sz w:val="24"/>
+                <w:szCs w:val="24"/>
+              </w:rPr>
+              <w:t>Non-synchronized. Multiple threads can access simultaneously, but synchronization must be externally handled for safe concurrent modification.</w:t>
+            </w:r>
+          </w:p>
+        </w:tc>
+        <w:tc>
+          <w:tcPr>
+            <w:tcW w:w="0" w:type="auto"/>
+            <w:shd w:val="clear" w:color="auto" w:fill="FFFFFF" w:themeFill="background1"/>
+            <w:vAlign w:val="center"/>
+            <w:hideMark/>
+          </w:tcPr>
+          <w:p>
+            <w:pPr>
+              <w:ind w:left="720"/>
+              <w:rPr>
+                <w:sz w:val="24"/>
+                <w:szCs w:val="24"/>
+              </w:rPr>
+            </w:pPr>
+            <w:r>
+              <w:rPr>
+                <w:sz w:val="24"/>
+                <w:szCs w:val="24"/>
+              </w:rPr>
+              <w:t>Synchronized. Only one thread can access at a time, ensuring thread safety.</w:t>
+            </w:r>
+          </w:p>
+        </w:tc>
+      </w:tr>
+      <w:tr>
+        <w:tc>
+          <w:tcPr>
+            <w:tcW w:w="0" w:type="auto"/>
+            <w:shd w:val="clear" w:color="auto" w:fill="FFFFFF" w:themeFill="background1"/>
+            <w:vAlign w:val="center"/>
+          </w:tcPr>
+          <w:p>
+            <w:pPr>
+              <w:ind w:left="720"/>
+              <w:rPr>
+                <w:sz w:val="24"/>
+                <w:szCs w:val="24"/>
+              </w:rPr>
+            </w:pPr>
+          </w:p>
+        </w:tc>
+        <w:tc>
+          <w:tcPr>
+            <w:tcW w:w="0" w:type="auto"/>
+            <w:shd w:val="clear" w:color="auto" w:fill="FFFFFF" w:themeFill="background1"/>
+            <w:vAlign w:val="center"/>
+            <w:hideMark/>
+          </w:tcPr>
+          <w:p>
+            <w:pPr>
+              <w:ind w:left="720"/>
+              <w:rPr>
+                <w:sz w:val="24"/>
+                <w:szCs w:val="24"/>
+              </w:rPr>
+            </w:pPr>
+            <w:r>
+              <w:rPr>
+                <w:sz w:val="24"/>
+                <w:szCs w:val="24"/>
+              </w:rPr>
+              <w:t>Allows one null key and multiple null values.</w:t>
+            </w:r>
+          </w:p>
+        </w:tc>
+        <w:tc>
+          <w:tcPr>
+            <w:tcW w:w="0" w:type="auto"/>
+            <w:shd w:val="clear" w:color="auto" w:fill="FFFFFF" w:themeFill="background1"/>
+            <w:vAlign w:val="center"/>
+            <w:hideMark/>
+          </w:tcPr>
+          <w:p>
+            <w:pPr>
+              <w:ind w:left="720"/>
+              <w:rPr>
+                <w:sz w:val="24"/>
+                <w:szCs w:val="24"/>
+              </w:rPr>
+            </w:pPr>
+            <w:r>
+              <w:rPr>
+                <w:sz w:val="24"/>
+                <w:szCs w:val="24"/>
+              </w:rPr>
+              <w:t>Does not permit null keys or values. Inserting null can lead to a </w:t>
+            </w:r>
+            <w:proofErr w:type="spellStart"/>
+            <w:r>
+              <w:rPr>
+                <w:sz w:val="24"/>
+                <w:szCs w:val="24"/>
+              </w:rPr>
+              <w:t>NullPointerException</w:t>
+            </w:r>
+            <w:proofErr w:type="spellEnd"/>
+            <w:r>
+              <w:rPr>
+                <w:sz w:val="24"/>
+                <w:szCs w:val="24"/>
+              </w:rPr>
+              <w:t>.</w:t>
+            </w:r>
+          </w:p>
+        </w:tc>
+      </w:tr>
+      <w:tr>
+        <w:tc>
+          <w:tcPr>
+            <w:tcW w:w="0" w:type="auto"/>
+            <w:shd w:val="clear" w:color="auto" w:fill="FFFFFF" w:themeFill="background1"/>
+            <w:vAlign w:val="center"/>
+          </w:tcPr>
+          <w:p>
+            <w:pPr>
+              <w:ind w:left="720"/>
+              <w:rPr>
+                <w:sz w:val="24"/>
+                <w:szCs w:val="24"/>
+              </w:rPr>
+            </w:pPr>
+          </w:p>
+        </w:tc>
+        <w:tc>
+          <w:tcPr>
+            <w:tcW w:w="0" w:type="auto"/>
+            <w:shd w:val="clear" w:color="auto" w:fill="FFFFFF" w:themeFill="background1"/>
+            <w:vAlign w:val="center"/>
+            <w:hideMark/>
+          </w:tcPr>
+          <w:p>
+            <w:pPr>
+              <w:ind w:left="720"/>
+              <w:rPr>
+                <w:sz w:val="24"/>
+                <w:szCs w:val="24"/>
+              </w:rPr>
+            </w:pPr>
+            <w:r>
+              <w:rPr>
+                <w:sz w:val="24"/>
+                <w:szCs w:val="24"/>
+              </w:rPr>
+              <w:t>The iterator is fail-fast. Throws </w:t>
+            </w:r>
+            <w:proofErr w:type="spellStart"/>
+            <w:r>
+              <w:rPr>
+                <w:sz w:val="24"/>
+                <w:szCs w:val="24"/>
+              </w:rPr>
+              <w:t>ConcurrentModificationException</w:t>
+            </w:r>
+            <w:proofErr w:type="spellEnd"/>
+            <w:r>
+              <w:rPr>
+                <w:sz w:val="24"/>
+                <w:szCs w:val="24"/>
+              </w:rPr>
+              <w:t> if modified by another thread during iteration.</w:t>
+            </w:r>
+          </w:p>
+        </w:tc>
+        <w:tc>
+          <w:tcPr>
+            <w:tcW w:w="0" w:type="auto"/>
+            <w:shd w:val="clear" w:color="auto" w:fill="FFFFFF" w:themeFill="background1"/>
+            <w:vAlign w:val="center"/>
+            <w:hideMark/>
+          </w:tcPr>
+          <w:p>
+            <w:pPr>
+              <w:ind w:left="720"/>
+              <w:rPr>
+                <w:sz w:val="24"/>
+                <w:szCs w:val="24"/>
+              </w:rPr>
+            </w:pPr>
+            <w:r>
+              <w:rPr>
+                <w:sz w:val="24"/>
+                <w:szCs w:val="24"/>
+              </w:rPr>
+              <w:t>Enumerator is not fail-fast. Due to internal synchronization, concurrent modification risks are minimized during enumeration.</w:t>
+            </w:r>
+          </w:p>
+        </w:tc>
+      </w:tr>
+      <w:tr>
+        <w:tc>
+          <w:tcPr>
+            <w:tcW w:w="0" w:type="auto"/>
+            <w:shd w:val="clear" w:color="auto" w:fill="FFFFFF" w:themeFill="background1"/>
+            <w:vAlign w:val="center"/>
+          </w:tcPr>
+          <w:p>
+            <w:pPr>
+              <w:ind w:left="720"/>
+              <w:rPr>
+                <w:sz w:val="24"/>
+                <w:szCs w:val="24"/>
+              </w:rPr>
+            </w:pPr>
+          </w:p>
+        </w:tc>
+        <w:tc>
+          <w:tcPr>
+            <w:tcW w:w="0" w:type="auto"/>
+            <w:shd w:val="clear" w:color="auto" w:fill="FFFFFF" w:themeFill="background1"/>
+            <w:vAlign w:val="center"/>
+            <w:hideMark/>
+          </w:tcPr>
+          <w:p>
+            <w:pPr>
+              <w:ind w:left="720"/>
+              <w:rPr>
+                <w:sz w:val="24"/>
+                <w:szCs w:val="24"/>
+              </w:rPr>
+            </w:pPr>
+            <w:r>
+              <w:rPr>
+                <w:sz w:val="24"/>
+                <w:szCs w:val="24"/>
+              </w:rPr>
+              <w:t xml:space="preserve">Multiple threads can operate without waiting. </w:t>
+            </w:r>
+            <w:proofErr w:type="gramStart"/>
+            <w:r>
+              <w:rPr>
+                <w:sz w:val="24"/>
+                <w:szCs w:val="24"/>
+              </w:rPr>
+              <w:t>Generally</w:t>
+            </w:r>
+            <w:proofErr w:type="gramEnd"/>
+            <w:r>
+              <w:rPr>
+                <w:sz w:val="24"/>
+                <w:szCs w:val="24"/>
+              </w:rPr>
+              <w:t xml:space="preserve"> offers better performance in single-threaded scenarios due to lack of synchronization overhead.</w:t>
+            </w:r>
+          </w:p>
+        </w:tc>
+        <w:tc>
+          <w:tcPr>
+            <w:tcW w:w="0" w:type="auto"/>
+            <w:shd w:val="clear" w:color="auto" w:fill="FFFFFF" w:themeFill="background1"/>
+            <w:vAlign w:val="center"/>
+            <w:hideMark/>
+          </w:tcPr>
+          <w:p>
+            <w:pPr>
+              <w:ind w:left="720"/>
+              <w:rPr>
+                <w:sz w:val="24"/>
+                <w:szCs w:val="24"/>
+              </w:rPr>
+            </w:pPr>
+            <w:r>
+              <w:rPr>
+                <w:sz w:val="24"/>
+                <w:szCs w:val="24"/>
+              </w:rPr>
+              <w:t>Threads may need to wait due to synchronization. This can lead to performance overhead in multi-threaded scenarios.</w:t>
+            </w:r>
+          </w:p>
+        </w:tc>
+      </w:tr>
+      <w:tr>
+        <w:tc>
+          <w:tcPr>
+            <w:tcW w:w="0" w:type="auto"/>
+            <w:shd w:val="clear" w:color="auto" w:fill="FFFFFF" w:themeFill="background1"/>
+            <w:vAlign w:val="center"/>
+          </w:tcPr>
+          <w:p>
+            <w:pPr>
+              <w:ind w:left="720"/>
+              <w:rPr>
+                <w:sz w:val="24"/>
+                <w:szCs w:val="24"/>
+              </w:rPr>
+            </w:pPr>
+          </w:p>
+        </w:tc>
+        <w:tc>
+          <w:tcPr>
+            <w:tcW w:w="0" w:type="auto"/>
+            <w:shd w:val="clear" w:color="auto" w:fill="FFFFFF" w:themeFill="background1"/>
+            <w:vAlign w:val="center"/>
+            <w:hideMark/>
+          </w:tcPr>
+          <w:p>
+            <w:pPr>
+              <w:ind w:left="720"/>
+              <w:rPr>
+                <w:sz w:val="24"/>
+                <w:szCs w:val="24"/>
+              </w:rPr>
+            </w:pPr>
+            <w:r>
+              <w:rPr>
+                <w:sz w:val="24"/>
+                <w:szCs w:val="24"/>
+              </w:rPr>
+              <w:t>Non-legacy.</w:t>
+            </w:r>
+          </w:p>
+        </w:tc>
+        <w:tc>
+          <w:tcPr>
+            <w:tcW w:w="0" w:type="auto"/>
+            <w:shd w:val="clear" w:color="auto" w:fill="FFFFFF" w:themeFill="background1"/>
+            <w:vAlign w:val="center"/>
+            <w:hideMark/>
+          </w:tcPr>
+          <w:p>
+            <w:pPr>
+              <w:ind w:left="720"/>
+              <w:rPr>
+                <w:sz w:val="24"/>
+                <w:szCs w:val="24"/>
+              </w:rPr>
+            </w:pPr>
+            <w:r>
+              <w:rPr>
+                <w:sz w:val="24"/>
+                <w:szCs w:val="24"/>
+              </w:rPr>
+              <w:t>Considered legacy; newer implementations like HashMap are generally recommended.</w:t>
+            </w:r>
+          </w:p>
+        </w:tc>
+      </w:tr>
+    </w:tbl>
+    <w:p>
+      <w:pPr>
+        <w:ind w:left="720"/>
+        <w:rPr>
+          <w:sz w:val="24"/>
+          <w:szCs w:val="24"/>
+        </w:rPr>
+      </w:pPr>
     </w:p>
     <w:p>
       <w:pPr>
@@ -388,8 +887,154 @@
           <w:sz w:val="24"/>
           <w:szCs w:val="24"/>
         </w:rPr>
-        <w:t>Asdf</w:t>
-      </w:r>
+        <w:t>Java 8 features:</w:t>
+      </w:r>
+    </w:p>
+    <w:p>
+      <w:pPr>
+        <w:pStyle w:val="ListParagraph"/>
+        <w:rPr>
+          <w:sz w:val="24"/>
+          <w:szCs w:val="24"/>
+        </w:rPr>
+      </w:pPr>
+    </w:p>
+    <w:p>
+      <w:pPr>
+        <w:pStyle w:val="ListParagraph"/>
+        <w:rPr>
+          <w:sz w:val="24"/>
+          <w:szCs w:val="24"/>
+        </w:rPr>
+      </w:pPr>
+      <w:r>
+        <w:rPr>
+          <w:sz w:val="24"/>
+          <w:szCs w:val="24"/>
+        </w:rPr>
+        <w:t>Lambda Expressions</w:t>
+      </w:r>
+    </w:p>
+    <w:p>
+      <w:pPr>
+        <w:pStyle w:val="ListParagraph"/>
+        <w:rPr>
+          <w:sz w:val="24"/>
+          <w:szCs w:val="24"/>
+        </w:rPr>
+      </w:pPr>
+      <w:r>
+        <w:rPr>
+          <w:sz w:val="24"/>
+          <w:szCs w:val="24"/>
+        </w:rPr>
+        <w:t>Functional Interfaces</w:t>
+      </w:r>
+    </w:p>
+    <w:p>
+      <w:pPr>
+        <w:pStyle w:val="ListParagraph"/>
+        <w:rPr>
+          <w:sz w:val="24"/>
+          <w:szCs w:val="24"/>
+        </w:rPr>
+      </w:pPr>
+      <w:r>
+        <w:rPr>
+          <w:sz w:val="24"/>
+          <w:szCs w:val="24"/>
+        </w:rPr>
+        <w:t>Stream API</w:t>
+      </w:r>
+    </w:p>
+    <w:p>
+      <w:pPr>
+        <w:pStyle w:val="ListParagraph"/>
+        <w:rPr>
+          <w:sz w:val="24"/>
+          <w:szCs w:val="24"/>
+        </w:rPr>
+      </w:pPr>
+      <w:r>
+        <w:rPr>
+          <w:sz w:val="24"/>
+          <w:szCs w:val="24"/>
+        </w:rPr>
+        <w:t>Date/Time API</w:t>
+      </w:r>
+    </w:p>
+    <w:p>
+      <w:pPr>
+        <w:pStyle w:val="ListParagraph"/>
+        <w:rPr>
+          <w:sz w:val="24"/>
+          <w:szCs w:val="24"/>
+        </w:rPr>
+      </w:pPr>
+      <w:r>
+        <w:rPr>
+          <w:sz w:val="24"/>
+          <w:szCs w:val="24"/>
+        </w:rPr>
+        <w:t>CompletableFuture</w:t>
+      </w:r>
+    </w:p>
+    <w:p>
+      <w:pPr>
+        <w:pStyle w:val="ListParagraph"/>
+        <w:rPr>
+          <w:sz w:val="24"/>
+          <w:szCs w:val="24"/>
+        </w:rPr>
+      </w:pPr>
+      <w:r>
+        <w:rPr>
+          <w:sz w:val="24"/>
+          <w:szCs w:val="24"/>
+        </w:rPr>
+        <w:t>Optional Classes</w:t>
+      </w:r>
+    </w:p>
+    <w:p>
+      <w:pPr>
+        <w:pStyle w:val="ListParagraph"/>
+        <w:rPr>
+          <w:sz w:val="24"/>
+          <w:szCs w:val="24"/>
+        </w:rPr>
+      </w:pPr>
+      <w:r>
+        <w:rPr>
+          <w:sz w:val="24"/>
+          <w:szCs w:val="24"/>
+        </w:rPr>
+        <w:t>Default methods in interfaces</w:t>
+      </w:r>
+    </w:p>
+    <w:p>
+      <w:pPr>
+        <w:pStyle w:val="ListParagraph"/>
+        <w:rPr>
+          <w:sz w:val="24"/>
+          <w:szCs w:val="24"/>
+        </w:rPr>
+      </w:pPr>
+      <w:r>
+        <w:rPr>
+          <w:sz w:val="24"/>
+          <w:szCs w:val="24"/>
+        </w:rPr>
+        <w:t>Method references</w:t>
+      </w:r>
+    </w:p>
+    <w:p>
+      <w:pPr>
+        <w:pStyle w:val="ListParagraph"/>
+        <w:rPr>
+          <w:sz w:val="24"/>
+          <w:szCs w:val="24"/>
+        </w:rPr>
+      </w:pPr>
     </w:p>
     <w:p>
       <w:pPr>
@@ -408,8 +1053,144 @@
           <w:sz w:val="24"/>
           <w:szCs w:val="24"/>
         </w:rPr>
-        <w:t>Asdf</w:t>
-      </w:r>
+        <w:t>ConcurrentHashMap</w:t>
+      </w:r>
+      <w:r>
+        <w:rPr>
+          <w:sz w:val="24"/>
+          <w:szCs w:val="24"/>
+        </w:rPr>
+        <w:t>:</w:t>
+      </w:r>
+    </w:p>
+    <w:p>
+      <w:pPr>
+        <w:pStyle w:val="ListParagraph"/>
+        <w:numPr>
+          <w:ilvl w:val="0"/>
+          <w:numId w:val="4"/>
+        </w:numPr>
+        <w:rPr>
+          <w:sz w:val="24"/>
+          <w:szCs w:val="24"/>
+        </w:rPr>
+      </w:pPr>
+      <w:r>
+        <w:rPr>
+          <w:sz w:val="24"/>
+          <w:szCs w:val="24"/>
+        </w:rPr>
+        <w:t>Thread safe implementation of HashMap</w:t>
+      </w:r>
+    </w:p>
+    <w:p>
+      <w:pPr>
+        <w:pStyle w:val="ListParagraph"/>
+        <w:numPr>
+          <w:ilvl w:val="0"/>
+          <w:numId w:val="4"/>
+        </w:numPr>
+        <w:rPr>
+          <w:sz w:val="24"/>
+          <w:szCs w:val="24"/>
+        </w:rPr>
+      </w:pPr>
+      <w:r>
+        <w:rPr>
+          <w:sz w:val="24"/>
+          <w:szCs w:val="24"/>
+        </w:rPr>
+        <w:t>provides fine-grained locking, meaning that it locks only the portion of the map being modified, rather than the entire map</w:t>
+      </w:r>
+    </w:p>
+    <w:p>
+      <w:pPr>
+        <w:pStyle w:val="ListParagraph"/>
+        <w:numPr>
+          <w:ilvl w:val="0"/>
+          <w:numId w:val="4"/>
+        </w:numPr>
+        <w:rPr>
+          <w:sz w:val="24"/>
+          <w:szCs w:val="24"/>
+        </w:rPr>
+      </w:pPr>
+      <w:r>
+        <w:rPr>
+          <w:sz w:val="24"/>
+          <w:szCs w:val="24"/>
+        </w:rPr>
+        <w:t>M</w:t>
+      </w:r>
+      <w:r>
+        <w:rPr>
+          <w:sz w:val="24"/>
+          <w:szCs w:val="24"/>
+        </w:rPr>
+        <w:t>ultiple threads can access it simultaneously without any synchronization issues</w:t>
+      </w:r>
+    </w:p>
+    <w:p>
+      <w:pPr>
+        <w:pStyle w:val="ListParagraph"/>
+        <w:numPr>
+          <w:ilvl w:val="0"/>
+          <w:numId w:val="4"/>
+        </w:numPr>
+        <w:rPr>
+          <w:sz w:val="24"/>
+          <w:szCs w:val="24"/>
+        </w:rPr>
+      </w:pPr>
+      <w:r>
+        <w:rPr>
+          <w:sz w:val="24"/>
+          <w:szCs w:val="24"/>
+        </w:rPr>
+        <w:t xml:space="preserve">The underlined data structure for </w:t>
+      </w:r>
+      <w:proofErr w:type="spellStart"/>
+      <w:r>
+        <w:rPr>
+          <w:sz w:val="24"/>
+          <w:szCs w:val="24"/>
+        </w:rPr>
+        <w:t>ConcurrentHashMap</w:t>
+      </w:r>
+      <w:proofErr w:type="spellEnd"/>
+      <w:r>
+        <w:rPr>
+          <w:sz w:val="24"/>
+          <w:szCs w:val="24"/>
+        </w:rPr>
+        <w:t xml:space="preserve"> is </w:t>
+      </w:r>
+      <w:proofErr w:type="spellStart"/>
+      <w:r>
+        <w:rPr>
+          <w:sz w:val="24"/>
+          <w:szCs w:val="24"/>
+        </w:rPr>
+        <w:t>Hashtable</w:t>
+      </w:r>
+      <w:proofErr w:type="spellEnd"/>
+      <w:r>
+        <w:rPr>
+          <w:sz w:val="24"/>
+          <w:szCs w:val="24"/>
+        </w:rPr>
+        <w:t>.</w:t>
+      </w:r>
+    </w:p>
+    <w:p>
+      <w:pPr>
+        <w:pStyle w:val="ListParagraph"/>
+        <w:ind w:left="1080"/>
+        <w:rPr>
+          <w:sz w:val="24"/>
+          <w:szCs w:val="24"/>
+        </w:rPr>
+      </w:pPr>
     </w:p>
     <w:p>
       <w:pPr>
@@ -428,7 +1209,7 @@
           <w:sz w:val="24"/>
           <w:szCs w:val="24"/>
         </w:rPr>
-        <w:t>A</w:t>
+        <w:t>Sdf</w:t>
       </w:r>
     </w:p>
     <w:p>
@@ -448,7 +1229,7 @@
           <w:sz w:val="24"/>
           <w:szCs w:val="24"/>
         </w:rPr>
-        <w:t>Sdf</w:t>
+        <w:t>Asdf</w:t>
       </w:r>
     </w:p>
     <w:p>
@@ -468,7 +1249,7 @@
           <w:sz w:val="24"/>
           <w:szCs w:val="24"/>
         </w:rPr>
-        <w:t>Asdf</w:t>
+        <w:t>As</w:t>
       </w:r>
     </w:p>
     <w:p>
@@ -488,26 +1269,6 @@
           <w:sz w:val="24"/>
           <w:szCs w:val="24"/>
         </w:rPr>
-        <w:t>As</w:t>
-      </w:r>
-    </w:p>
-    <w:p>
-      <w:pPr>
-        <w:pStyle w:val="ListParagraph"/>
-        <w:numPr>
-          <w:ilvl w:val="0"/>
-          <w:numId w:val="2"/>
-        </w:numPr>
-        <w:rPr>
-          <w:sz w:val="24"/>
-          <w:szCs w:val="24"/>
-        </w:rPr>
-      </w:pPr>
-      <w:r>
-        <w:rPr>
-          <w:sz w:val="24"/>
-          <w:szCs w:val="24"/>
-        </w:rPr>
         <w:t>df</w:t>
       </w:r>
     </w:p>
@@ -520,7 +1281,7 @@
       </w:pPr>
     </w:p>
     <w:sectPr>
-      <w:pgSz w:w="11906" w:h="16838"/>
+      <w:pgSz w:w="16838" w:h="23811" w:code="8"/>
       <w:pgMar w:top="1440" w:right="1440" w:bottom="1440" w:left="1440" w:header="708" w:footer="708" w:gutter="0"/>
       <w:cols w:space="708"/>
       <w:docGrid w:linePitch="360"/>
@@ -849,6 +1610,118 @@
       </w:rPr>
     </w:lvl>
   </w:abstractNum>
+  <w:abstractNum w:abstractNumId="3" w15:restartNumberingAfterBreak="0">
+    <w:nsid w:val="769D388C"/>
+    <w:multiLevelType w:val="hybridMultilevel"/>
+    <w:tmpl w:val="FDFA2760"/>
+    <w:lvl w:ilvl="0" w:tplc="23586778">
+      <w:numFmt w:val="bullet"/>
+      <w:lvlText w:val="-"/>
+      <w:lvlJc w:val="left"/>
+      <w:pPr>
+        <w:ind w:left="1080" w:hanging="360"/>
+      </w:pPr>
+      <w:rPr>
+        <w:rFonts w:ascii="Aptos" w:eastAsiaTheme="minorHAnsi" w:hAnsi="Aptos" w:cstheme="minorBidi" w:hint="default"/>
+      </w:rPr>
+    </w:lvl>
+    <w:lvl w:ilvl="1" w:tplc="40090003" w:tentative="1">
+      <w:start w:val="1"/>
+      <w:numFmt w:val="bullet"/>
+      <w:lvlText w:val="o"/>
+      <w:lvlJc w:val="left"/>
+      <w:pPr>
+        <w:ind w:left="1800" w:hanging="360"/>
+      </w:pPr>
+      <w:rPr>
+        <w:rFonts w:ascii="Courier New" w:hAnsi="Courier New" w:cs="Courier New" w:hint="default"/>
+      </w:rPr>
+    </w:lvl>
+    <w:lvl w:ilvl="2" w:tplc="40090005" w:tentative="1">
+      <w:start w:val="1"/>
+      <w:numFmt w:val="bullet"/>
+      <w:lvlText w:val=""/>
+      <w:lvlJc w:val="left"/>
+      <w:pPr>
+        <w:ind w:left="2520" w:hanging="360"/>
+      </w:pPr>
+      <w:rPr>
+        <w:rFonts w:ascii="Wingdings" w:hAnsi="Wingdings" w:hint="default"/>
+      </w:rPr>
+    </w:lvl>
+    <w:lvl w:ilvl="3" w:tplc="40090001" w:tentative="1">
+      <w:start w:val="1"/>
+      <w:numFmt w:val="bullet"/>
+      <w:lvlText w:val=""/>
+      <w:lvlJc w:val="left"/>
+      <w:pPr>
+        <w:ind w:left="3240" w:hanging="360"/>
+      </w:pPr>
+      <w:rPr>
+        <w:rFonts w:ascii="Symbol" w:hAnsi="Symbol" w:hint="default"/>
+      </w:rPr>
+    </w:lvl>
+    <w:lvl w:ilvl="4" w:tplc="40090003" w:tentative="1">
+      <w:start w:val="1"/>
+      <w:numFmt w:val="bullet"/>
+      <w:lvlText w:val="o"/>
+      <w:lvlJc w:val="left"/>
+      <w:pPr>
+        <w:ind w:left="3960" w:hanging="360"/>
+      </w:pPr>
+      <w:rPr>
+        <w:rFonts w:ascii="Courier New" w:hAnsi="Courier New" w:cs="Courier New" w:hint="default"/>
+      </w:rPr>
+    </w:lvl>
+    <w:lvl w:ilvl="5" w:tplc="40090005" w:tentative="1">
+      <w:start w:val="1"/>
+      <w:numFmt w:val="bullet"/>
+      <w:lvlText w:val=""/>
+      <w:lvlJc w:val="left"/>
+      <w:pPr>
+        <w:ind w:left="4680" w:hanging="360"/>
+      </w:pPr>
+      <w:rPr>
+        <w:rFonts w:ascii="Wingdings" w:hAnsi="Wingdings" w:hint="default"/>
+      </w:rPr>
+    </w:lvl>
+    <w:lvl w:ilvl="6" w:tplc="40090001" w:tentative="1">
+      <w:start w:val="1"/>
+      <w:numFmt w:val="bullet"/>
+      <w:lvlText w:val=""/>
+      <w:lvlJc w:val="left"/>
+      <w:pPr>
+        <w:ind w:left="5400" w:hanging="360"/>
+      </w:pPr>
+      <w:rPr>
+        <w:rFonts w:ascii="Symbol" w:hAnsi="Symbol" w:hint="default"/>
+      </w:rPr>
+    </w:lvl>
+    <w:lvl w:ilvl="7" w:tplc="40090003" w:tentative="1">
+      <w:start w:val="1"/>
+      <w:numFmt w:val="bullet"/>
+      <w:lvlText w:val="o"/>
+      <w:lvlJc w:val="left"/>
+      <w:pPr>
+        <w:ind w:left="6120" w:hanging="360"/>
+      </w:pPr>
+      <w:rPr>
+        <w:rFonts w:ascii="Courier New" w:hAnsi="Courier New" w:cs="Courier New" w:hint="default"/>
+      </w:rPr>
+    </w:lvl>
+    <w:lvl w:ilvl="8" w:tplc="40090005" w:tentative="1">
+      <w:start w:val="1"/>
+      <w:numFmt w:val="bullet"/>
+      <w:lvlText w:val=""/>
+      <w:lvlJc w:val="left"/>
+      <w:pPr>
+        <w:ind w:left="6840" w:hanging="360"/>
+      </w:pPr>
+      <w:rPr>
+        <w:rFonts w:ascii="Wingdings" w:hAnsi="Wingdings" w:hint="default"/>
+      </w:rPr>
+    </w:lvl>
+  </w:abstractNum>
   <w:num w:numId="1" w16cid:durableId="1411150210">
     <w:abstractNumId w:val="2"/>
   </w:num>
@@ -857,6 +1730,9 @@
   </w:num>
   <w:num w:numId="3" w16cid:durableId="77757146">
     <w:abstractNumId w:val="0"/>
+  </w:num>
+  <w:num w:numId="4" w16cid:durableId="229199540">
+    <w:abstractNumId w:val="3"/>
   </w:num>
 </w:numbering>
 </file>
@@ -1461,6 +2337,7 @@
   <w:style w:type="character" w:default="1" w:styleId="DefaultParagraphFont">
     <w:name w:val="Default Paragraph Font"/>
     <w:uiPriority w:val="1"/>
+    <w:semiHidden/>
     <w:unhideWhenUsed/>
   </w:style>
   <w:style w:type="table" w:default="1" w:styleId="TableNormal">
@@ -2092,4 +2969,16 @@
     </a:ext>
   </a:extLst>
 </a:theme>
+</file>
+
+<file path=customXml/item1.xml><?xml version="1.0" encoding="utf-8"?>
+<b:Sources xmlns:b="http://schemas.openxmlformats.org/officeDocument/2006/bibliography" xmlns="http://schemas.openxmlformats.org/officeDocument/2006/bibliography" SelectedStyle="\APASixthEditionOfficeOnline.xsl" StyleName="APA" Version="6"/>
+</file>
+
+<file path=customXml/itemProps1.xml><?xml version="1.0" encoding="utf-8"?>
+<ds:datastoreItem xmlns:ds="http://schemas.openxmlformats.org/officeDocument/2006/customXml" ds:itemID="{6FADBF67-53CD-4DA9-8909-06DA44D589DD}">
+  <ds:schemaRefs>
+    <ds:schemaRef ds:uri="http://schemas.openxmlformats.org/officeDocument/2006/bibliography"/>
+  </ds:schemaRefs>
+</ds:datastoreItem>
 </file>
</xml_diff>